<commit_message>
refac corrected the description
</commit_message>
<xml_diff>
--- a/docs/doc.docx
+++ b/docs/doc.docx
@@ -670,35 +670,6 @@
         </w:rPr>
         <w:t>upload</w:t>
       </w:r>
-      <w:r>
-        <w:rPr>
-          <w:rStyle w:val="a3"/>
-          <w:rFonts w:ascii="Times New Roman" w:hAnsi="Times New Roman" w:cs="Times New Roman"/>
-        </w:rPr>
-        <w:t>/</w:t>
-      </w:r>
-      <w:r>
-        <w:rPr>
-          <w:rStyle w:val="a3"/>
-          <w:rFonts w:ascii="Times New Roman" w:hAnsi="Times New Roman" w:cs="Times New Roman"/>
-        </w:rPr>
-        <w:t>{</w:t>
-      </w:r>
-      <w:r>
-        <w:rPr>
-          <w:rStyle w:val="a3"/>
-          <w:rFonts w:ascii="Times New Roman" w:hAnsi="Times New Roman" w:cs="Times New Roman"/>
-          <w:lang w:val="en-US"/>
-        </w:rPr>
-        <w:t>type</w:t>
-      </w:r>
-      <w:r>
-        <w:rPr>
-          <w:rStyle w:val="a3"/>
-          <w:rFonts w:ascii="Times New Roman" w:hAnsi="Times New Roman" w:cs="Times New Roman"/>
-        </w:rPr>
-        <w:t>}</w:t>
-      </w:r>
     </w:p>
     <w:p>
       <w:pPr>
@@ -837,354 +808,6 @@
     </w:p>
     <w:p>
       <w:pPr>
-        <w:ind w:left="708" w:firstLine="348"/>
-        <w:rPr>
-          <w:rFonts w:ascii="Courier New" w:eastAsia="Times New Roman" w:hAnsi="Courier New" w:cs="Courier New"/>
-          <w:color w:val="000000"/>
-          <w:sz w:val="20"/>
-          <w:szCs w:val="20"/>
-          <w:lang w:val="en-US" w:eastAsia="ru-RU"/>
-        </w:rPr>
-      </w:pPr>
-      <w:r>
-        <w:rPr>
-          <w:rFonts w:ascii="Times New Roman" w:hAnsi="Times New Roman" w:cs="Times New Roman"/>
-          <w:lang w:val="en-US"/>
-        </w:rPr>
-        <w:t>Type</w:t>
-      </w:r>
-      <w:r>
-        <w:rPr>
-          <w:rFonts w:ascii="Times New Roman" w:hAnsi="Times New Roman" w:cs="Times New Roman"/>
-          <w:lang w:val="en-US"/>
-        </w:rPr>
-        <w:t xml:space="preserve"> </w:t>
-      </w:r>
-      <w:r>
-        <w:rPr>
-          <w:rFonts w:ascii="Times New Roman" w:hAnsi="Times New Roman" w:cs="Times New Roman"/>
-          <w:lang w:val="en-US"/>
-        </w:rPr>
-        <w:t>can</w:t>
-      </w:r>
-      <w:r>
-        <w:rPr>
-          <w:rFonts w:ascii="Times New Roman" w:hAnsi="Times New Roman" w:cs="Times New Roman"/>
-          <w:lang w:val="en-US"/>
-        </w:rPr>
-        <w:t xml:space="preserve"> </w:t>
-      </w:r>
-      <w:r>
-        <w:rPr>
-          <w:rFonts w:ascii="Times New Roman" w:hAnsi="Times New Roman" w:cs="Times New Roman"/>
-          <w:lang w:val="en-US"/>
-        </w:rPr>
-        <w:t>take</w:t>
-      </w:r>
-      <w:r>
-        <w:rPr>
-          <w:rFonts w:ascii="Times New Roman" w:hAnsi="Times New Roman" w:cs="Times New Roman"/>
-          <w:lang w:val="en-US"/>
-        </w:rPr>
-        <w:t xml:space="preserve"> </w:t>
-      </w:r>
-      <w:r>
-        <w:rPr>
-          <w:rFonts w:ascii="Times New Roman" w:hAnsi="Times New Roman" w:cs="Times New Roman"/>
-          <w:lang w:val="en-US"/>
-        </w:rPr>
-        <w:t>values</w:t>
-      </w:r>
-      <w:r>
-        <w:rPr>
-          <w:rFonts w:ascii="Times New Roman" w:hAnsi="Times New Roman" w:cs="Times New Roman"/>
-          <w:lang w:val="en-US"/>
-        </w:rPr>
-        <w:t xml:space="preserve">: </w:t>
-      </w:r>
-      <w:r>
-        <w:rPr>
-          <w:rFonts w:ascii="Courier New" w:eastAsia="Times New Roman" w:hAnsi="Courier New" w:cs="Courier New"/>
-          <w:color w:val="000000"/>
-          <w:sz w:val="20"/>
-          <w:szCs w:val="20"/>
-          <w:lang w:val="en-US" w:eastAsia="ru-RU"/>
-        </w:rPr>
-        <w:t>upload</w:t>
-      </w:r>
-      <w:r>
-        <w:rPr>
-          <w:rFonts w:ascii="Courier New" w:eastAsia="Times New Roman" w:hAnsi="Courier New" w:cs="Courier New"/>
-          <w:color w:val="000000"/>
-          <w:sz w:val="20"/>
-          <w:szCs w:val="20"/>
-          <w:lang w:val="en-US" w:eastAsia="ru-RU"/>
-        </w:rPr>
-        <w:t xml:space="preserve"> (</w:t>
-      </w:r>
-      <w:r>
-        <w:rPr>
-          <w:rFonts w:ascii="Courier New" w:eastAsia="Times New Roman" w:hAnsi="Courier New" w:cs="Courier New"/>
-          <w:color w:val="000000"/>
-          <w:sz w:val="20"/>
-          <w:szCs w:val="20"/>
-          <w:lang w:eastAsia="ru-RU"/>
-        </w:rPr>
-        <w:t>освобождает</w:t>
-      </w:r>
-      <w:r>
-        <w:rPr>
-          <w:rFonts w:ascii="Courier New" w:eastAsia="Times New Roman" w:hAnsi="Courier New" w:cs="Courier New"/>
-          <w:color w:val="000000"/>
-          <w:sz w:val="20"/>
-          <w:szCs w:val="20"/>
-          <w:lang w:val="en-US" w:eastAsia="ru-RU"/>
-        </w:rPr>
-        <w:t xml:space="preserve"> </w:t>
-      </w:r>
-      <w:r>
-        <w:rPr>
-          <w:rFonts w:ascii="Courier New" w:eastAsia="Times New Roman" w:hAnsi="Courier New" w:cs="Courier New"/>
-          <w:color w:val="000000"/>
-          <w:sz w:val="20"/>
-          <w:szCs w:val="20"/>
-          <w:lang w:eastAsia="ru-RU"/>
-        </w:rPr>
-        <w:t>базу</w:t>
-      </w:r>
-      <w:r>
-        <w:rPr>
-          <w:rFonts w:ascii="Courier New" w:eastAsia="Times New Roman" w:hAnsi="Courier New" w:cs="Courier New"/>
-          <w:color w:val="000000"/>
-          <w:sz w:val="20"/>
-          <w:szCs w:val="20"/>
-          <w:lang w:val="en-US" w:eastAsia="ru-RU"/>
-        </w:rPr>
-        <w:t xml:space="preserve"> </w:t>
-      </w:r>
-      <w:r>
-        <w:rPr>
-          <w:rFonts w:ascii="Courier New" w:eastAsia="Times New Roman" w:hAnsi="Courier New" w:cs="Courier New"/>
-          <w:color w:val="000000"/>
-          <w:sz w:val="20"/>
-          <w:szCs w:val="20"/>
-          <w:lang w:eastAsia="ru-RU"/>
-        </w:rPr>
-        <w:t>и</w:t>
-      </w:r>
-      <w:r>
-        <w:rPr>
-          <w:rFonts w:ascii="Courier New" w:eastAsia="Times New Roman" w:hAnsi="Courier New" w:cs="Courier New"/>
-          <w:color w:val="000000"/>
-          <w:sz w:val="20"/>
-          <w:szCs w:val="20"/>
-          <w:lang w:val="en-US" w:eastAsia="ru-RU"/>
-        </w:rPr>
-        <w:t xml:space="preserve"> </w:t>
-      </w:r>
-      <w:r>
-        <w:rPr>
-          <w:rFonts w:ascii="Courier New" w:eastAsia="Times New Roman" w:hAnsi="Courier New" w:cs="Courier New"/>
-          <w:color w:val="000000"/>
-          <w:sz w:val="20"/>
-          <w:szCs w:val="20"/>
-          <w:lang w:eastAsia="ru-RU"/>
-        </w:rPr>
-        <w:t>загружает</w:t>
-      </w:r>
-      <w:r>
-        <w:rPr>
-          <w:rFonts w:ascii="Courier New" w:eastAsia="Times New Roman" w:hAnsi="Courier New" w:cs="Courier New"/>
-          <w:color w:val="000000"/>
-          <w:sz w:val="20"/>
-          <w:szCs w:val="20"/>
-          <w:lang w:val="en-US" w:eastAsia="ru-RU"/>
-        </w:rPr>
-        <w:t xml:space="preserve"> </w:t>
-      </w:r>
-      <w:r>
-        <w:rPr>
-          <w:rFonts w:ascii="Courier New" w:eastAsia="Times New Roman" w:hAnsi="Courier New" w:cs="Courier New"/>
-          <w:color w:val="000000"/>
-          <w:sz w:val="20"/>
-          <w:szCs w:val="20"/>
-          <w:lang w:eastAsia="ru-RU"/>
-        </w:rPr>
-        <w:t>данные</w:t>
-      </w:r>
-      <w:r>
-        <w:rPr>
-          <w:rFonts w:ascii="Courier New" w:eastAsia="Times New Roman" w:hAnsi="Courier New" w:cs="Courier New"/>
-          <w:color w:val="000000"/>
-          <w:sz w:val="20"/>
-          <w:szCs w:val="20"/>
-          <w:lang w:val="en-US" w:eastAsia="ru-RU"/>
-        </w:rPr>
-        <w:t xml:space="preserve"> </w:t>
-      </w:r>
-      <w:r>
-        <w:rPr>
-          <w:rFonts w:ascii="Courier New" w:eastAsia="Times New Roman" w:hAnsi="Courier New" w:cs="Courier New"/>
-          <w:color w:val="000000"/>
-          <w:sz w:val="20"/>
-          <w:szCs w:val="20"/>
-          <w:lang w:eastAsia="ru-RU"/>
-        </w:rPr>
-        <w:t>из</w:t>
-      </w:r>
-      <w:r>
-        <w:rPr>
-          <w:rFonts w:ascii="Courier New" w:eastAsia="Times New Roman" w:hAnsi="Courier New" w:cs="Courier New"/>
-          <w:color w:val="000000"/>
-          <w:sz w:val="20"/>
-          <w:szCs w:val="20"/>
-          <w:lang w:val="en-US" w:eastAsia="ru-RU"/>
-        </w:rPr>
-        <w:t xml:space="preserve"> </w:t>
-      </w:r>
-      <w:r>
-        <w:rPr>
-          <w:rFonts w:ascii="Courier New" w:eastAsia="Times New Roman" w:hAnsi="Courier New" w:cs="Courier New"/>
-          <w:color w:val="000000"/>
-          <w:sz w:val="20"/>
-          <w:szCs w:val="20"/>
-          <w:lang w:val="en-US" w:eastAsia="ru-RU"/>
-        </w:rPr>
-        <w:t>XML</w:t>
-      </w:r>
-      <w:r>
-        <w:rPr>
-          <w:rFonts w:ascii="Courier New" w:eastAsia="Times New Roman" w:hAnsi="Courier New" w:cs="Courier New"/>
-          <w:color w:val="000000"/>
-          <w:sz w:val="20"/>
-          <w:szCs w:val="20"/>
-          <w:lang w:val="en-US" w:eastAsia="ru-RU"/>
-        </w:rPr>
-        <w:t>)</w:t>
-      </w:r>
-    </w:p>
-    <w:p>
-      <w:pPr>
-        <w:ind w:left="2124" w:firstLine="708"/>
-        <w:rPr>
-          <w:rFonts w:ascii="Courier New" w:eastAsia="Times New Roman" w:hAnsi="Courier New" w:cs="Courier New"/>
-          <w:color w:val="000000"/>
-          <w:sz w:val="20"/>
-          <w:szCs w:val="20"/>
-          <w:lang w:eastAsia="ru-RU"/>
-        </w:rPr>
-      </w:pPr>
-      <w:r>
-        <w:rPr>
-          <w:rFonts w:ascii="Courier New" w:eastAsia="Times New Roman" w:hAnsi="Courier New" w:cs="Courier New"/>
-          <w:color w:val="000000"/>
-          <w:sz w:val="20"/>
-          <w:szCs w:val="20"/>
-          <w:lang w:val="en-US" w:eastAsia="ru-RU"/>
-        </w:rPr>
-        <w:t xml:space="preserve"> </w:t>
-      </w:r>
-      <w:proofErr w:type="gramStart"/>
-      <w:r>
-        <w:rPr>
-          <w:rFonts w:ascii="Courier New" w:eastAsia="Times New Roman" w:hAnsi="Courier New" w:cs="Courier New"/>
-          <w:color w:val="000000"/>
-          <w:sz w:val="20"/>
-          <w:szCs w:val="20"/>
-          <w:lang w:val="en-US" w:eastAsia="ru-RU"/>
-        </w:rPr>
-        <w:t>update</w:t>
-      </w:r>
-      <w:proofErr w:type="gramEnd"/>
-      <w:r>
-        <w:rPr>
-          <w:rFonts w:ascii="Courier New" w:eastAsia="Times New Roman" w:hAnsi="Courier New" w:cs="Courier New"/>
-          <w:color w:val="000000"/>
-          <w:sz w:val="20"/>
-          <w:szCs w:val="20"/>
-          <w:lang w:eastAsia="ru-RU"/>
-        </w:rPr>
-        <w:t xml:space="preserve"> (</w:t>
-      </w:r>
-      <w:r>
-        <w:rPr>
-          <w:rFonts w:ascii="Courier New" w:eastAsia="Times New Roman" w:hAnsi="Courier New" w:cs="Courier New"/>
-          <w:color w:val="000000"/>
-          <w:sz w:val="20"/>
-          <w:szCs w:val="20"/>
-          <w:lang w:eastAsia="ru-RU"/>
-        </w:rPr>
-        <w:t>обновляет данные, которые находятся в БД</w:t>
-      </w:r>
-      <w:r>
-        <w:rPr>
-          <w:rFonts w:ascii="Courier New" w:eastAsia="Times New Roman" w:hAnsi="Courier New" w:cs="Courier New"/>
-          <w:color w:val="000000"/>
-          <w:sz w:val="20"/>
-          <w:szCs w:val="20"/>
-          <w:lang w:eastAsia="ru-RU"/>
-        </w:rPr>
-        <w:t>)</w:t>
-      </w:r>
-    </w:p>
-    <w:p>
-      <w:pPr>
-        <w:ind w:left="2124" w:firstLine="708"/>
-        <w:rPr>
-          <w:rFonts w:ascii="Times New Roman" w:hAnsi="Times New Roman" w:cs="Times New Roman"/>
-        </w:rPr>
-      </w:pPr>
-      <w:r>
-        <w:t xml:space="preserve">  </w:t>
-      </w:r>
-      <w:r>
-        <w:t xml:space="preserve"> </w:t>
-      </w:r>
-      <w:proofErr w:type="gramStart"/>
-      <w:r>
-        <w:rPr>
-          <w:rFonts w:ascii="Courier New" w:eastAsia="Times New Roman" w:hAnsi="Courier New" w:cs="Courier New"/>
-          <w:color w:val="000000"/>
-          <w:sz w:val="20"/>
-          <w:szCs w:val="20"/>
-          <w:lang w:val="en-US" w:eastAsia="ru-RU"/>
-        </w:rPr>
-        <w:t>unification</w:t>
-      </w:r>
-      <w:proofErr w:type="gramEnd"/>
-      <w:r>
-        <w:rPr>
-          <w:rFonts w:ascii="Courier New" w:eastAsia="Times New Roman" w:hAnsi="Courier New" w:cs="Courier New"/>
-          <w:color w:val="000000"/>
-          <w:sz w:val="20"/>
-          <w:szCs w:val="20"/>
-          <w:lang w:eastAsia="ru-RU"/>
-        </w:rPr>
-        <w:t xml:space="preserve"> (</w:t>
-      </w:r>
-      <w:r>
-        <w:rPr>
-          <w:rFonts w:ascii="Courier New" w:eastAsia="Times New Roman" w:hAnsi="Courier New" w:cs="Courier New"/>
-          <w:color w:val="000000"/>
-          <w:sz w:val="20"/>
-          <w:szCs w:val="20"/>
-          <w:lang w:eastAsia="ru-RU"/>
-        </w:rPr>
-        <w:t>осуществляет слияние, добавление новых данных, обновление существующих</w:t>
-      </w:r>
-      <w:r>
-        <w:rPr>
-          <w:rFonts w:ascii="Courier New" w:eastAsia="Times New Roman" w:hAnsi="Courier New" w:cs="Courier New"/>
-          <w:color w:val="000000"/>
-          <w:sz w:val="20"/>
-          <w:szCs w:val="20"/>
-          <w:lang w:eastAsia="ru-RU"/>
-        </w:rPr>
-        <w:t>)</w:t>
-      </w:r>
-    </w:p>
-    <w:p>
-      <w:pPr>
         <w:spacing w:after="0" w:line="240" w:lineRule="auto"/>
         <w:textAlignment w:val="baseline"/>
         <w:rPr>
@@ -1193,56 +816,56 @@
           <w:lang w:eastAsia="ru-RU"/>
         </w:rPr>
       </w:pPr>
-      <w:r>
-        <w:rPr>
-          <w:rFonts w:ascii="Arial" w:eastAsia="Times New Roman" w:hAnsi="Arial" w:cs="Arial"/>
-          <w:color w:val="000000"/>
-          <w:lang w:eastAsia="ru-RU"/>
-        </w:rPr>
-        <w:t xml:space="preserve">Поддерживает загрузку расстояний в нормализированной форме </w:t>
-      </w:r>
-      <w:r>
-        <w:rPr>
-          <w:rFonts w:ascii="Arial" w:eastAsia="Times New Roman" w:hAnsi="Arial" w:cs="Arial"/>
-          <w:color w:val="000000"/>
-          <w:lang w:eastAsia="ru-RU"/>
-        </w:rPr>
-        <w:t>(</w:t>
-      </w:r>
-      <w:r>
-        <w:rPr>
-          <w:rFonts w:ascii="Arial" w:eastAsia="Times New Roman" w:hAnsi="Arial" w:cs="Arial"/>
-          <w:color w:val="000000"/>
-          <w:lang w:val="en-US" w:eastAsia="ru-RU"/>
-        </w:rPr>
-        <w:t>id</w:t>
-      </w:r>
-      <w:r>
-        <w:rPr>
-          <w:rFonts w:ascii="Arial" w:eastAsia="Times New Roman" w:hAnsi="Arial" w:cs="Arial"/>
-          <w:color w:val="000000"/>
-          <w:lang w:eastAsia="ru-RU"/>
-        </w:rPr>
-        <w:t xml:space="preserve"> городов</w:t>
-      </w:r>
-      <w:r>
-        <w:rPr>
-          <w:rFonts w:ascii="Arial" w:eastAsia="Times New Roman" w:hAnsi="Arial" w:cs="Arial"/>
-          <w:color w:val="000000"/>
-          <w:lang w:eastAsia="ru-RU"/>
-        </w:rPr>
-        <w:t>)</w:t>
-      </w:r>
-      <w:r>
-        <w:rPr>
-          <w:rFonts w:ascii="Arial" w:eastAsia="Times New Roman" w:hAnsi="Arial" w:cs="Arial"/>
-          <w:color w:val="000000"/>
-          <w:lang w:eastAsia="ru-RU"/>
-        </w:rPr>
-        <w:t xml:space="preserve"> или в текстовом виде.</w:t>
-      </w:r>
       <w:bookmarkStart w:id="0" w:name="_GoBack"/>
       <w:bookmarkEnd w:id="0"/>
+      <w:r>
+        <w:rPr>
+          <w:rFonts w:ascii="Arial" w:eastAsia="Times New Roman" w:hAnsi="Arial" w:cs="Arial"/>
+          <w:color w:val="000000"/>
+          <w:lang w:eastAsia="ru-RU"/>
+        </w:rPr>
+        <w:t xml:space="preserve">Поддерживает загрузку расстояний в нормализированной форме </w:t>
+      </w:r>
+      <w:r>
+        <w:rPr>
+          <w:rFonts w:ascii="Arial" w:eastAsia="Times New Roman" w:hAnsi="Arial" w:cs="Arial"/>
+          <w:color w:val="000000"/>
+          <w:lang w:eastAsia="ru-RU"/>
+        </w:rPr>
+        <w:t>(</w:t>
+      </w:r>
+      <w:r>
+        <w:rPr>
+          <w:rFonts w:ascii="Arial" w:eastAsia="Times New Roman" w:hAnsi="Arial" w:cs="Arial"/>
+          <w:color w:val="000000"/>
+          <w:lang w:val="en-US" w:eastAsia="ru-RU"/>
+        </w:rPr>
+        <w:t>id</w:t>
+      </w:r>
+      <w:r>
+        <w:rPr>
+          <w:rFonts w:ascii="Arial" w:eastAsia="Times New Roman" w:hAnsi="Arial" w:cs="Arial"/>
+          <w:color w:val="000000"/>
+          <w:lang w:eastAsia="ru-RU"/>
+        </w:rPr>
+        <w:t xml:space="preserve"> городов</w:t>
+      </w:r>
+      <w:r>
+        <w:rPr>
+          <w:rFonts w:ascii="Arial" w:eastAsia="Times New Roman" w:hAnsi="Arial" w:cs="Arial"/>
+          <w:color w:val="000000"/>
+          <w:lang w:eastAsia="ru-RU"/>
+        </w:rPr>
+        <w:t>)</w:t>
+      </w:r>
+      <w:r>
+        <w:rPr>
+          <w:rFonts w:ascii="Arial" w:eastAsia="Times New Roman" w:hAnsi="Arial" w:cs="Arial"/>
+          <w:color w:val="000000"/>
+          <w:lang w:eastAsia="ru-RU"/>
+        </w:rPr>
+        <w:t xml:space="preserve"> или в текстовом виде.</w:t>
+      </w:r>
     </w:p>
     <w:sectPr>
       <w:pgSz w:w="11906" w:h="16838"/>

</xml_diff>